<commit_message>
code cunstruction first commit
</commit_message>
<xml_diff>
--- a/src/main/Aanvullende_Files/onzin.docx
+++ b/src/main/Aanvullende_Files/onzin.docx
@@ -5,40 +5,117 @@
     <w:p>
       <w:pPr>
         <w:rPr>
-          <w:rFonts w:ascii="Times New Roman" w:eastAsia="Times New Roman" w:hAnsi="Times New Roman" w:cs="Times New Roman"/>
-          <w:sz w:val="24"/>
-          <w:szCs w:val="24"/>
+          <w:rFonts w:eastAsia="Times New Roman" w:cs="Times New Roman"/>
           <w:lang w:val="en-US" w:eastAsia="nl-NL"/>
         </w:rPr>
       </w:pPr>
-      <w:r>
-        <w:rPr>
-          <w:rFonts w:ascii="Times New Roman" w:eastAsia="Times New Roman" w:hAnsi="Times New Roman" w:cs="Times New Roman"/>
-          <w:sz w:val="24"/>
-          <w:szCs w:val="24"/>
-          <w:lang w:val="en-US" w:eastAsia="nl-NL"/>
-        </w:rPr>
-        <w:t xml:space="preserve">I want to be your employee and have a job as a software </w:t>
-      </w:r>
-      <w:proofErr w:type="spellStart"/>
-      <w:r>
-        <w:rPr>
-          <w:rFonts w:ascii="Times New Roman" w:eastAsia="Times New Roman" w:hAnsi="Times New Roman" w:cs="Times New Roman"/>
-          <w:sz w:val="24"/>
-          <w:szCs w:val="24"/>
-          <w:lang w:val="en-US" w:eastAsia="nl-NL"/>
-        </w:rPr>
-        <w:t>engineeriat</w:t>
-      </w:r>
-      <w:proofErr w:type="spellEnd"/>
-      <w:r>
-        <w:rPr>
-          <w:rFonts w:ascii="Times New Roman" w:eastAsia="Times New Roman" w:hAnsi="Times New Roman" w:cs="Times New Roman"/>
-          <w:sz w:val="24"/>
-          <w:szCs w:val="24"/>
-          <w:lang w:val="en-US" w:eastAsia="nl-NL"/>
-        </w:rPr>
-        <w:t xml:space="preserve"> your company.</w:t>
+      <w:bookmarkStart w:id="0" w:name="_GoBack"/>
+      <w:bookmarkEnd w:id="0"/>
+      <w:r>
+        <w:rPr>
+          <w:rFonts w:eastAsia="Times New Roman" w:cs="Times New Roman"/>
+          <w:lang w:val="en-US" w:eastAsia="nl-NL"/>
+        </w:rPr>
+        <w:t xml:space="preserve">I want to be your </w:t>
+      </w:r>
+      <w:r>
+        <w:rPr>
+          <w:rFonts w:eastAsia="Times New Roman" w:cs="Times New Roman"/>
+          <w:color w:val="FF0000"/>
+          <w:lang w:val="en-US" w:eastAsia="nl-NL"/>
+        </w:rPr>
+        <w:t>staff</w:t>
+      </w:r>
+      <w:r>
+        <w:rPr>
+          <w:rFonts w:eastAsia="Times New Roman" w:cs="Times New Roman"/>
+          <w:color w:val="FF0000"/>
+          <w:lang w:val="en-US" w:eastAsia="nl-NL"/>
+        </w:rPr>
+        <w:t xml:space="preserve"> </w:t>
+      </w:r>
+      <w:r>
+        <w:rPr>
+          <w:rFonts w:eastAsia="Times New Roman" w:cs="Times New Roman"/>
+          <w:lang w:val="en-US" w:eastAsia="nl-NL"/>
+        </w:rPr>
+        <w:t xml:space="preserve">and </w:t>
+      </w:r>
+      <w:r>
+        <w:rPr>
+          <w:rFonts w:eastAsia="Times New Roman" w:cs="Times New Roman"/>
+          <w:color w:val="FF0000"/>
+          <w:lang w:val="en-US" w:eastAsia="nl-NL"/>
+        </w:rPr>
+        <w:t xml:space="preserve">employee </w:t>
+      </w:r>
+      <w:r>
+        <w:rPr>
+          <w:rFonts w:eastAsia="Times New Roman" w:cs="Times New Roman"/>
+          <w:lang w:val="en-US" w:eastAsia="nl-NL"/>
+        </w:rPr>
+        <w:t xml:space="preserve">have a </w:t>
+      </w:r>
+      <w:r>
+        <w:rPr>
+          <w:rFonts w:eastAsia="Times New Roman" w:cs="Times New Roman"/>
+          <w:color w:val="FF0000"/>
+          <w:lang w:val="en-US" w:eastAsia="nl-NL"/>
+        </w:rPr>
+        <w:t xml:space="preserve">job </w:t>
+      </w:r>
+      <w:r>
+        <w:rPr>
+          <w:rFonts w:eastAsia="Times New Roman" w:cs="Times New Roman"/>
+          <w:lang w:val="en-US" w:eastAsia="nl-NL"/>
+        </w:rPr>
+        <w:t xml:space="preserve">as a </w:t>
+      </w:r>
+      <w:r>
+        <w:rPr>
+          <w:rFonts w:eastAsia="Times New Roman" w:cs="Times New Roman"/>
+          <w:color w:val="FF0000"/>
+          <w:lang w:val="en-US" w:eastAsia="nl-NL"/>
+        </w:rPr>
+        <w:t xml:space="preserve">Software </w:t>
+      </w:r>
+      <w:r>
+        <w:rPr>
+          <w:rFonts w:eastAsia="Times New Roman" w:cs="Times New Roman"/>
+          <w:color w:val="FF0000"/>
+          <w:lang w:val="en-US" w:eastAsia="nl-NL"/>
+        </w:rPr>
+        <w:t>developer</w:t>
+      </w:r>
+      <w:r>
+        <w:rPr>
+          <w:rFonts w:eastAsia="Times New Roman" w:cs="Times New Roman"/>
+          <w:color w:val="FF0000"/>
+          <w:lang w:val="en-US" w:eastAsia="nl-NL"/>
+        </w:rPr>
+        <w:t xml:space="preserve"> </w:t>
+      </w:r>
+      <w:r>
+        <w:rPr>
+          <w:rFonts w:eastAsia="Times New Roman" w:cs="Times New Roman"/>
+          <w:lang w:val="en-US" w:eastAsia="nl-NL"/>
+        </w:rPr>
+        <w:t xml:space="preserve">at your </w:t>
+      </w:r>
+      <w:r>
+        <w:rPr>
+          <w:rFonts w:eastAsia="Times New Roman" w:cs="Times New Roman"/>
+          <w:color w:val="FF0000"/>
+          <w:lang w:val="en-US" w:eastAsia="nl-NL"/>
+        </w:rPr>
+        <w:t>company</w:t>
+      </w:r>
+      <w:r>
+        <w:rPr>
+          <w:rFonts w:eastAsia="Times New Roman" w:cs="Times New Roman"/>
+          <w:lang w:val="en-US" w:eastAsia="nl-NL"/>
+        </w:rPr>
+        <w:t>.</w:t>
       </w:r>
     </w:p>
     <w:p>
@@ -51,7 +128,19 @@
         <w:rPr>
           <w:lang w:val="en-US"/>
         </w:rPr>
-        <w:t xml:space="preserve">I am a software developer and work at </w:t>
+        <w:t xml:space="preserve">I am a </w:t>
+      </w:r>
+      <w:r>
+        <w:rPr>
+          <w:lang w:val="en-US"/>
+        </w:rPr>
+        <w:t xml:space="preserve"> </w:t>
+      </w:r>
+      <w:r>
+        <w:rPr>
+          <w:lang w:val="en-US"/>
+        </w:rPr>
+        <w:t xml:space="preserve">developer and work at </w:t>
       </w:r>
       <w:proofErr w:type="spellStart"/>
       <w:r>
@@ -65,7 +154,20 @@
         <w:rPr>
           <w:lang w:val="en-US"/>
         </w:rPr>
-        <w:t xml:space="preserve"> in Utrecht.</w:t>
+        <w:t xml:space="preserve"> in </w:t>
+      </w:r>
+      <w:r>
+        <w:rPr>
+          <w:color w:val="FF0000"/>
+          <w:lang w:val="en-US"/>
+        </w:rPr>
+        <w:t>Utrecht</w:t>
+      </w:r>
+      <w:r>
+        <w:rPr>
+          <w:lang w:val="en-US"/>
+        </w:rPr>
+        <w:t>.</w:t>
       </w:r>
     </w:p>
     <w:p>
@@ -91,7 +193,33 @@
         <w:rPr>
           <w:lang w:val="en-US"/>
         </w:rPr>
-        <w:t xml:space="preserve">U suck man. Bye thank you. </w:t>
+        <w:t xml:space="preserve">U suck </w:t>
+      </w:r>
+      <w:r>
+        <w:rPr>
+          <w:color w:val="FF0000"/>
+          <w:lang w:val="en-US"/>
+        </w:rPr>
+        <w:t>man</w:t>
+      </w:r>
+      <w:r>
+        <w:rPr>
+          <w:lang w:val="en-US"/>
+        </w:rPr>
+        <w:t xml:space="preserve">. </w:t>
+      </w:r>
+      <w:r>
+        <w:rPr>
+          <w:color w:val="FF0000"/>
+          <w:lang w:val="en-US"/>
+        </w:rPr>
+        <w:t xml:space="preserve">Bye </w:t>
+      </w:r>
+      <w:r>
+        <w:rPr>
+          <w:lang w:val="en-US"/>
+        </w:rPr>
+        <w:t xml:space="preserve">thank you. </w:t>
       </w:r>
     </w:p>
     <w:p>
@@ -104,10 +232,57 @@
         <w:rPr>
           <w:lang w:val="en-US"/>
         </w:rPr>
-        <w:t xml:space="preserve">Serkan is also a good employee. Please hire him also. </w:t>
-      </w:r>
-      <w:bookmarkStart w:id="0" w:name="_GoBack"/>
-      <w:bookmarkEnd w:id="0"/>
+        <w:t>Serkan is also a good employee. Please hire him also.</w:t>
+      </w:r>
+    </w:p>
+    <w:p>
+      <w:pPr>
+        <w:rPr>
+          <w:color w:val="FF0000"/>
+          <w:lang w:val="en-US"/>
+        </w:rPr>
+      </w:pPr>
+      <w:r>
+        <w:rPr>
+          <w:color w:val="FF0000"/>
+          <w:lang w:val="en-US"/>
+        </w:rPr>
+        <w:t>Software  developer</w:t>
+      </w:r>
+      <w:r>
+        <w:rPr>
+          <w:color w:val="FF0000"/>
+          <w:lang w:val="en-US"/>
+        </w:rPr>
+        <w:t xml:space="preserve"> I am</w:t>
+      </w:r>
+      <w:r>
+        <w:rPr>
+          <w:color w:val="FF0000"/>
+          <w:lang w:val="en-US"/>
+        </w:rPr>
+        <w:t xml:space="preserve"> </w:t>
+      </w:r>
+      <w:r>
+        <w:rPr>
+          <w:color w:val="FF0000"/>
+          <w:lang w:val="en-US"/>
+        </w:rPr>
+        <w:t xml:space="preserve">developer u are developer. </w:t>
+      </w:r>
+    </w:p>
+    <w:p>
+      <w:pPr>
+        <w:rPr>
+          <w:lang w:val="en-US"/>
+        </w:rPr>
+      </w:pPr>
+      <w:r>
+        <w:rPr>
+          <w:lang w:val="en-US"/>
+        </w:rPr>
+        <w:t xml:space="preserve"> </w:t>
+      </w:r>
     </w:p>
     <w:sectPr>
       <w:pgSz w:w="11906" w:h="16838"/>
@@ -516,6 +691,10 @@
   <w:style w:type="paragraph" w:default="1" w:styleId="Standaard">
     <w:name w:val="Normal"/>
     <w:qFormat/>
+    <w:rsid w:val="004A7F41"/>
+    <w:pPr>
+      <w:spacing w:line="256" w:lineRule="auto"/>
+    </w:pPr>
   </w:style>
   <w:style w:type="character" w:default="1" w:styleId="Standaardalinea-lettertype">
     <w:name w:val="Default Paragraph Font"/>

</xml_diff>